<commit_message>
Added ADC-related subsection to datasheet
</commit_message>
<xml_diff>
--- a/datasheet/datasheet.docx
+++ b/datasheet/datasheet.docx
@@ -194,7 +194,7 @@
                     </pic:cNvPicPr>
                   </pic:nvPicPr>
                   <pic:blipFill>
-                    <a:blip r:embed="rId6" cstate="print"/>
+                    <a:blip r:embed="rId7" cstate="print"/>
                     <a:srcRect/>
                     <a:stretch>
                       <a:fillRect/>
@@ -612,7 +612,7 @@
                     </pic:cNvPicPr>
                   </pic:nvPicPr>
                   <pic:blipFill>
-                    <a:blip r:embed="rId7" cstate="print"/>
+                    <a:blip r:embed="rId8" cstate="print"/>
                     <a:srcRect/>
                     <a:stretch>
                       <a:fillRect/>
@@ -770,25 +770,7 @@
               <w:szCs w:val="24"/>
               <w:lang w:val="en-US"/>
             </w:rPr>
-            <m:t>)∙</m:t>
-          </m:r>
-          <m:r>
-            <w:rPr>
-              <w:rFonts w:ascii="Cambria Math" w:hAnsi="Cambria Math" w:cs="Times New Roman"/>
-              <w:sz w:val="24"/>
-              <w:szCs w:val="24"/>
-              <w:lang w:val="en-US"/>
-            </w:rPr>
-            <m:t>g</m:t>
-          </m:r>
-          <m:r>
-            <w:rPr>
-              <w:rFonts w:ascii="Cambria Math" w:hAnsi="Cambria Math" w:cs="Times New Roman"/>
-              <w:sz w:val="24"/>
-              <w:szCs w:val="24"/>
-              <w:lang w:val="en-US"/>
-            </w:rPr>
-            <m:t>ain</m:t>
+            <m:t>)∙gain</m:t>
           </m:r>
         </m:oMath>
       </m:oMathPara>
@@ -812,7 +794,7 @@
           <w:lang w:val="en-US"/>
         </w:rPr>
         <w:sectPr>
-          <w:footerReference w:type="default" r:id="rId8"/>
+          <w:footerReference w:type="default" r:id="rId9"/>
           <w:pgSz w:w="11906" w:h="16838"/>
           <w:pgMar w:top="1418" w:right="1418" w:bottom="1418" w:left="1418" w:header="720" w:footer="720" w:gutter="0"/>
           <w:cols w:space="720"/>
@@ -860,16 +842,7 @@
               <w:szCs w:val="24"/>
               <w:lang w:val="en-US"/>
             </w:rPr>
-            <m:t>g</m:t>
-          </m:r>
-          <m:r>
-            <w:rPr>
-              <w:rFonts w:ascii="Cambria Math" w:hAnsi="Cambria Math" w:cs="Times New Roman"/>
-              <w:sz w:val="24"/>
-              <w:szCs w:val="24"/>
-              <w:lang w:val="en-US"/>
-            </w:rPr>
-            <m:t>ain=</m:t>
+            <m:t>gain=</m:t>
           </m:r>
           <m:f>
             <m:fPr>
@@ -1047,16 +1020,7 @@
               <w:szCs w:val="24"/>
               <w:lang w:val="en-US"/>
             </w:rPr>
-            <m:t>g</m:t>
-          </m:r>
-          <m:r>
-            <w:rPr>
-              <w:rFonts w:ascii="Cambria Math" w:hAnsi="Cambria Math" w:cs="Times New Roman"/>
-              <w:sz w:val="24"/>
-              <w:szCs w:val="24"/>
-              <w:lang w:val="en-US"/>
-            </w:rPr>
-            <m:t>ain=</m:t>
+            <m:t>gain=</m:t>
           </m:r>
           <m:f>
             <m:fPr>
@@ -1089,16 +1053,7 @@
                   <w:szCs w:val="24"/>
                   <w:lang w:val="en-US"/>
                 </w:rPr>
-                <m:t>R4</m:t>
-              </m:r>
-              <m:r>
-                <w:rPr>
-                  <w:rFonts w:ascii="Cambria Math" w:hAnsi="Cambria Math" w:cs="Times New Roman"/>
-                  <w:sz w:val="24"/>
-                  <w:szCs w:val="24"/>
-                  <w:lang w:val="en-US"/>
-                </w:rPr>
-                <m:t>∙R6</m:t>
+                <m:t>R4∙R6</m:t>
               </m:r>
             </m:den>
           </m:f>
@@ -1145,6 +1100,9 @@
             <m:t>=</m:t>
           </m:r>
           <m:r>
+            <m:rPr>
+              <m:sty m:val="p"/>
+            </m:rPr>
             <w:rPr>
               <w:rFonts w:ascii="Cambria Math" w:hAnsi="Cambria Math" w:cs="Times New Roman"/>
               <w:sz w:val="24"/>
@@ -1242,6 +1200,9 @@
             <m:t>=</m:t>
           </m:r>
           <m:r>
+            <m:rPr>
+              <m:sty m:val="p"/>
+            </m:rPr>
             <w:rPr>
               <w:rFonts w:ascii="Cambria Math" w:hAnsi="Cambria Math" w:cs="Times New Roman"/>
               <w:sz w:val="24"/>
@@ -1259,25 +1220,7 @@
               <w:szCs w:val="24"/>
               <w:lang w:val="en-US"/>
             </w:rPr>
-            <m:t>=3</m:t>
-          </m:r>
-          <m:r>
-            <w:rPr>
-              <w:rFonts w:ascii="Cambria Math" w:hAnsi="Cambria Math" w:cs="Times New Roman"/>
-              <w:sz w:val="24"/>
-              <w:szCs w:val="24"/>
-              <w:lang w:val="en-US"/>
-            </w:rPr>
-            <m:t>6</m:t>
-          </m:r>
-          <m:r>
-            <w:rPr>
-              <w:rFonts w:ascii="Cambria Math" w:hAnsi="Cambria Math" w:cs="Times New Roman"/>
-              <w:sz w:val="24"/>
-              <w:szCs w:val="24"/>
-              <w:lang w:val="en-US"/>
-            </w:rPr>
-            <m:t>3</m:t>
+            <m:t>=363</m:t>
           </m:r>
           <m:f>
             <m:fPr>
@@ -1334,6 +1277,919 @@
           <w:docGrid w:linePitch="360"/>
         </w:sectPr>
       </w:pPr>
+    </w:p>
+    <w:p>
+      <w:pPr>
+        <w:rPr>
+          <w:rFonts w:ascii="Times New Roman" w:hAnsi="Times New Roman" w:cs="Times New Roman"/>
+          <w:sz w:val="24"/>
+          <w:szCs w:val="24"/>
+          <w:lang w:val="en-US"/>
+        </w:rPr>
+      </w:pPr>
+      <w:r>
+        <w:rPr>
+          <w:rFonts w:ascii="Times New Roman" w:hAnsi="Times New Roman" w:cs="Times New Roman"/>
+          <w:sz w:val="24"/>
+          <w:szCs w:val="24"/>
+          <w:lang w:val="en-US"/>
+        </w:rPr>
+        <w:lastRenderedPageBreak/>
+        <w:br w:type="page"/>
+      </w:r>
+    </w:p>
+    <w:p>
+      <w:pPr>
+        <w:rPr>
+          <w:rFonts w:ascii="Times New Roman" w:hAnsi="Times New Roman" w:cs="Times New Roman"/>
+          <w:b/>
+          <w:sz w:val="28"/>
+          <w:szCs w:val="24"/>
+          <w:lang w:val="en-US"/>
+        </w:rPr>
+      </w:pPr>
+      <w:r>
+        <w:rPr>
+          <w:rFonts w:ascii="Times New Roman" w:hAnsi="Times New Roman" w:cs="Times New Roman"/>
+          <w:b/>
+          <w:sz w:val="28"/>
+          <w:szCs w:val="24"/>
+          <w:lang w:val="en-US"/>
+        </w:rPr>
+        <w:lastRenderedPageBreak/>
+        <w:t>Analog-to-digital converter</w:t>
+      </w:r>
+    </w:p>
+    <w:p>
+      <w:pPr>
+        <w:jc w:val="both"/>
+        <w:rPr>
+          <w:rFonts w:ascii="Times New Roman" w:eastAsiaTheme="minorEastAsia" w:hAnsi="Times New Roman" w:cs="Times New Roman"/>
+          <w:i/>
+          <w:sz w:val="24"/>
+          <w:szCs w:val="24"/>
+          <w:lang w:val="en-US"/>
+        </w:rPr>
+      </w:pPr>
+      <w:r>
+        <w:rPr>
+          <w:rFonts w:ascii="Times New Roman" w:eastAsiaTheme="minorEastAsia" w:hAnsi="Times New Roman" w:cs="Times New Roman"/>
+          <w:sz w:val="24"/>
+          <w:szCs w:val="24"/>
+          <w:lang w:val="en-US"/>
+        </w:rPr>
+        <w:t>When s</w:t>
+      </w:r>
+      <w:r>
+        <w:rPr>
+          <w:rFonts w:ascii="Times New Roman" w:eastAsiaTheme="minorEastAsia" w:hAnsi="Times New Roman" w:cs="Times New Roman"/>
+          <w:sz w:val="24"/>
+          <w:szCs w:val="24"/>
+          <w:lang w:val="en-US"/>
+        </w:rPr>
+        <w:t xml:space="preserve">upplied </w:t>
+      </w:r>
+      <w:r>
+        <w:rPr>
+          <w:rFonts w:ascii="Times New Roman" w:eastAsiaTheme="minorEastAsia" w:hAnsi="Times New Roman" w:cs="Times New Roman"/>
+          <w:sz w:val="24"/>
+          <w:szCs w:val="24"/>
+          <w:lang w:val="en-US"/>
+        </w:rPr>
+        <w:t>at</w:t>
+      </w:r>
+      <w:r>
+        <w:rPr>
+          <w:rFonts w:ascii="Times New Roman" w:eastAsiaTheme="minorEastAsia" w:hAnsi="Times New Roman" w:cs="Times New Roman"/>
+          <w:sz w:val="24"/>
+          <w:szCs w:val="24"/>
+          <w:lang w:val="en-US"/>
+        </w:rPr>
+        <w:t xml:space="preserve"> </w:t>
+      </w:r>
+      <m:oMath>
+        <m:r>
+          <w:rPr>
+            <w:rFonts w:ascii="Cambria Math" w:eastAsiaTheme="minorEastAsia" w:hAnsi="Cambria Math" w:cs="Times New Roman"/>
+            <w:sz w:val="24"/>
+            <w:szCs w:val="24"/>
+            <w:lang w:val="en-US"/>
+          </w:rPr>
+          <m:t>3,</m:t>
+        </m:r>
+        <m:r>
+          <w:rPr>
+            <w:rFonts w:ascii="Cambria Math" w:eastAsiaTheme="minorEastAsia" w:hAnsi="Cambria Math" w:cs="Times New Roman"/>
+            <w:sz w:val="24"/>
+            <w:szCs w:val="24"/>
+            <w:lang w:val="en-US"/>
+          </w:rPr>
+          <m:t>3V</m:t>
+        </m:r>
+      </m:oMath>
+      <w:r>
+        <w:rPr>
+          <w:rFonts w:ascii="Times New Roman" w:eastAsiaTheme="minorEastAsia" w:hAnsi="Times New Roman" w:cs="Times New Roman"/>
+          <w:sz w:val="24"/>
+          <w:szCs w:val="24"/>
+          <w:lang w:val="en-US"/>
+        </w:rPr>
+        <w:t xml:space="preserve">, and FSR (full-scale range) set to </w:t>
+      </w:r>
+      <m:oMath>
+        <m:r>
+          <w:rPr>
+            <w:rFonts w:ascii="Cambria Math" w:eastAsiaTheme="minorEastAsia" w:hAnsi="Cambria Math" w:cs="Times New Roman"/>
+            <w:sz w:val="24"/>
+            <w:szCs w:val="24"/>
+            <w:lang w:val="en-US"/>
+          </w:rPr>
+          <m:t>±4,096V</m:t>
+        </m:r>
+      </m:oMath>
+      <w:r>
+        <w:rPr>
+          <w:rFonts w:ascii="Times New Roman" w:eastAsiaTheme="minorEastAsia" w:hAnsi="Times New Roman" w:cs="Times New Roman"/>
+          <w:sz w:val="24"/>
+          <w:szCs w:val="24"/>
+          <w:lang w:val="en-US"/>
+        </w:rPr>
+        <w:t xml:space="preserve"> </w:t>
+      </w:r>
+      <w:r>
+        <w:rPr>
+          <w:rFonts w:ascii="Times New Roman" w:eastAsiaTheme="minorEastAsia" w:hAnsi="Times New Roman" w:cs="Times New Roman"/>
+          <w:sz w:val="24"/>
+          <w:szCs w:val="24"/>
+          <w:lang w:val="en-US"/>
+        </w:rPr>
+        <w:t xml:space="preserve">least significant bit corresponds to </w:t>
+      </w:r>
+      <m:oMath>
+        <m:r>
+          <w:rPr>
+            <w:rFonts w:ascii="Cambria Math" w:eastAsiaTheme="minorEastAsia" w:hAnsi="Cambria Math" w:cs="Times New Roman"/>
+            <w:sz w:val="24"/>
+            <w:szCs w:val="24"/>
+            <w:lang w:val="en-US"/>
+          </w:rPr>
+          <m:t>125μV</m:t>
+        </m:r>
+      </m:oMath>
+      <w:r>
+        <w:rPr>
+          <w:rFonts w:ascii="Times New Roman" w:eastAsiaTheme="minorEastAsia" w:hAnsi="Times New Roman" w:cs="Times New Roman"/>
+          <w:sz w:val="24"/>
+          <w:szCs w:val="24"/>
+          <w:lang w:val="en-US"/>
+        </w:rPr>
+        <w:t xml:space="preserve"> of the input voltage. </w:t>
+      </w:r>
+      <w:r>
+        <w:rPr>
+          <w:rFonts w:ascii="Times New Roman" w:eastAsiaTheme="minorEastAsia" w:hAnsi="Times New Roman" w:cs="Times New Roman"/>
+          <w:sz w:val="24"/>
+          <w:szCs w:val="24"/>
+          <w:lang w:val="en-US"/>
+        </w:rPr>
+        <w:t>Schematic denotes</w:t>
+      </w:r>
+      <w:r>
+        <w:rPr>
+          <w:rFonts w:ascii="Times New Roman" w:eastAsiaTheme="minorEastAsia" w:hAnsi="Times New Roman" w:cs="Times New Roman"/>
+          <w:sz w:val="24"/>
+          <w:szCs w:val="24"/>
+          <w:lang w:val="en-US"/>
+        </w:rPr>
+        <w:t xml:space="preserve"> op-amp supplied at </w:t>
+      </w:r>
+      <m:oMath>
+        <m:r>
+          <w:rPr>
+            <w:rFonts w:ascii="Cambria Math" w:eastAsiaTheme="minorEastAsia" w:hAnsi="Cambria Math" w:cs="Times New Roman"/>
+            <w:sz w:val="24"/>
+            <w:szCs w:val="24"/>
+            <w:lang w:val="en-US"/>
+          </w:rPr>
+          <m:t>3,3V</m:t>
+        </m:r>
+      </m:oMath>
+      <w:r>
+        <w:rPr>
+          <w:rFonts w:ascii="Times New Roman" w:eastAsiaTheme="minorEastAsia" w:hAnsi="Times New Roman" w:cs="Times New Roman"/>
+          <w:sz w:val="24"/>
+          <w:szCs w:val="24"/>
+          <w:lang w:val="en-US"/>
+        </w:rPr>
+        <w:t>, consequently</w:t>
+      </w:r>
+      <w:r>
+        <w:rPr>
+          <w:rFonts w:ascii="Times New Roman" w:eastAsiaTheme="minorEastAsia" w:hAnsi="Times New Roman" w:cs="Times New Roman"/>
+          <w:sz w:val="24"/>
+          <w:szCs w:val="24"/>
+          <w:lang w:val="en-US"/>
+        </w:rPr>
+        <w:t xml:space="preserve"> ADC range </w:t>
+      </w:r>
+      <m:oMath>
+        <m:d>
+          <m:dPr>
+            <m:begChr m:val="["/>
+            <m:ctrlPr>
+              <w:rPr>
+                <w:rFonts w:ascii="Cambria Math" w:eastAsiaTheme="minorEastAsia" w:hAnsi="Cambria Math" w:cs="Times New Roman"/>
+                <w:i/>
+                <w:sz w:val="24"/>
+                <w:szCs w:val="24"/>
+              </w:rPr>
+            </m:ctrlPr>
+          </m:dPr>
+          <m:e>
+            <m:r>
+              <w:rPr>
+                <w:rFonts w:ascii="Cambria Math" w:eastAsiaTheme="minorEastAsia" w:hAnsi="Cambria Math" w:cs="Times New Roman"/>
+                <w:sz w:val="24"/>
+                <w:szCs w:val="24"/>
+                <w:lang w:val="en-US"/>
+              </w:rPr>
+              <m:t>-4,096;</m:t>
+            </m:r>
+            <m:r>
+              <w:rPr>
+                <w:rFonts w:ascii="Cambria Math" w:eastAsiaTheme="minorEastAsia" w:hAnsi="Cambria Math" w:cs="Times New Roman"/>
+                <w:sz w:val="24"/>
+                <w:szCs w:val="24"/>
+                <w:lang w:val="en-US"/>
+              </w:rPr>
+              <m:t>0</m:t>
+            </m:r>
+          </m:e>
+        </m:d>
+        <m:r>
+          <w:rPr>
+            <w:rFonts w:ascii="Cambria Math" w:eastAsiaTheme="minorEastAsia" w:hAnsi="Cambria Math" w:cs="Times New Roman"/>
+            <w:sz w:val="24"/>
+            <w:szCs w:val="24"/>
+            <w:lang w:val="en-US"/>
+          </w:rPr>
+          <m:t>∧</m:t>
+        </m:r>
+        <m:d>
+          <m:dPr>
+            <m:endChr m:val="]"/>
+            <m:ctrlPr>
+              <w:rPr>
+                <w:rFonts w:ascii="Cambria Math" w:eastAsiaTheme="minorEastAsia" w:hAnsi="Cambria Math" w:cs="Times New Roman"/>
+                <w:i/>
+                <w:sz w:val="24"/>
+                <w:szCs w:val="24"/>
+              </w:rPr>
+            </m:ctrlPr>
+          </m:dPr>
+          <m:e>
+            <m:r>
+              <w:rPr>
+                <w:rFonts w:ascii="Cambria Math" w:eastAsiaTheme="minorEastAsia" w:hAnsi="Cambria Math" w:cs="Times New Roman"/>
+                <w:sz w:val="24"/>
+                <w:szCs w:val="24"/>
+                <w:lang w:val="en-US"/>
+              </w:rPr>
+              <m:t>3,3;</m:t>
+            </m:r>
+            <m:r>
+              <w:rPr>
+                <w:rFonts w:ascii="Cambria Math" w:eastAsiaTheme="minorEastAsia" w:hAnsi="Cambria Math" w:cs="Times New Roman"/>
+                <w:sz w:val="24"/>
+                <w:szCs w:val="24"/>
+                <w:lang w:val="en-US"/>
+              </w:rPr>
+              <m:t>4,096</m:t>
+            </m:r>
+            <m:ctrlPr>
+              <w:rPr>
+                <w:rFonts w:ascii="Cambria Math" w:eastAsiaTheme="minorEastAsia" w:hAnsi="Cambria Math" w:cs="Times New Roman"/>
+                <w:i/>
+                <w:sz w:val="24"/>
+                <w:szCs w:val="24"/>
+                <w:lang w:val="en-US"/>
+              </w:rPr>
+            </m:ctrlPr>
+          </m:e>
+        </m:d>
+        <m:r>
+          <w:rPr>
+            <w:rFonts w:ascii="Cambria Math" w:eastAsiaTheme="minorEastAsia" w:hAnsi="Cambria Math" w:cs="Times New Roman"/>
+            <w:sz w:val="24"/>
+            <w:szCs w:val="24"/>
+            <w:lang w:val="en-US"/>
+          </w:rPr>
+          <m:t xml:space="preserve"> V</m:t>
+        </m:r>
+        <m:r>
+          <w:rPr>
+            <w:rFonts w:ascii="Cambria Math" w:eastAsiaTheme="minorEastAsia" w:hAnsi="Cambria Math" w:cs="Times New Roman"/>
+            <w:sz w:val="24"/>
+            <w:szCs w:val="24"/>
+            <w:lang w:val="en-US"/>
+          </w:rPr>
+          <m:t xml:space="preserve"> </m:t>
+        </m:r>
+      </m:oMath>
+      <w:r>
+        <w:rPr>
+          <w:rFonts w:ascii="Times New Roman" w:eastAsiaTheme="minorEastAsia" w:hAnsi="Times New Roman" w:cs="Times New Roman"/>
+          <w:sz w:val="24"/>
+          <w:szCs w:val="24"/>
+          <w:lang w:val="en-US"/>
+        </w:rPr>
+        <w:t>is not used.</w:t>
+      </w:r>
+    </w:p>
+    <w:p>
+      <w:pPr>
+        <w:jc w:val="both"/>
+        <w:rPr>
+          <w:rFonts w:ascii="Consolas" w:eastAsia="Times New Roman" w:hAnsi="Consolas" w:cs="Times New Roman"/>
+          <w:color w:val="CCCCCC"/>
+          <w:sz w:val="15"/>
+          <w:szCs w:val="15"/>
+          <w:lang w:val="en-US" w:eastAsia="ru-RU"/>
+        </w:rPr>
+      </w:pPr>
+      <w:r>
+        <w:rPr>
+          <w:rFonts w:ascii="Times New Roman" w:eastAsiaTheme="minorEastAsia" w:hAnsi="Times New Roman" w:cs="Times New Roman"/>
+          <w:sz w:val="24"/>
+          <w:szCs w:val="24"/>
+          <w:lang w:val="en-US"/>
+        </w:rPr>
+        <w:t xml:space="preserve">Given </w:t>
+      </w:r>
+      <m:oMath>
+        <m:r>
+          <w:rPr>
+            <w:rFonts w:ascii="Cambria Math" w:hAnsi="Cambria Math" w:cs="Times New Roman"/>
+            <w:sz w:val="24"/>
+            <w:szCs w:val="24"/>
+            <w:lang w:val="en-US"/>
+          </w:rPr>
+          <m:t>5mA</m:t>
+        </m:r>
+      </m:oMath>
+      <w:r>
+        <w:rPr>
+          <w:rFonts w:ascii="Times New Roman" w:eastAsiaTheme="minorEastAsia" w:hAnsi="Times New Roman" w:cs="Times New Roman"/>
+          <w:sz w:val="24"/>
+          <w:szCs w:val="24"/>
+          <w:lang w:val="en-US"/>
+        </w:rPr>
+        <w:t xml:space="preserve"> current</w:t>
+      </w:r>
+      <w:r>
+        <w:rPr>
+          <w:rFonts w:ascii="Times New Roman" w:eastAsiaTheme="minorEastAsia" w:hAnsi="Times New Roman" w:cs="Times New Roman"/>
+          <w:sz w:val="24"/>
+          <w:szCs w:val="24"/>
+          <w:lang w:val="en-US"/>
+        </w:rPr>
+        <w:t xml:space="preserve"> applied to the measured object, we can calculate the resistance corresponding to the LSB for each gain mode:</w:t>
+      </w:r>
+    </w:p>
+    <w:p>
+      <w:pPr>
+        <w:rPr>
+          <w:rFonts w:ascii="Times New Roman" w:hAnsi="Times New Roman" w:cs="Times New Roman"/>
+          <w:sz w:val="24"/>
+          <w:szCs w:val="24"/>
+          <w:lang w:val="en-US"/>
+        </w:rPr>
+        <w:sectPr>
+          <w:footerReference w:type="default" r:id="rId10"/>
+          <w:type w:val="continuous"/>
+          <w:pgSz w:w="11906" w:h="16838"/>
+          <w:pgMar w:top="1418" w:right="1418" w:bottom="1418" w:left="1418" w:header="720" w:footer="720" w:gutter="0"/>
+          <w:cols w:space="720"/>
+          <w:docGrid w:linePitch="360"/>
+        </w:sectPr>
+      </w:pPr>
+    </w:p>
+    <w:p>
+      <w:pPr>
+        <w:rPr>
+          <w:rFonts w:ascii="Times New Roman" w:hAnsi="Times New Roman" w:cs="Times New Roman"/>
+          <w:sz w:val="24"/>
+          <w:szCs w:val="24"/>
+          <w:lang w:val="en-US"/>
+        </w:rPr>
+      </w:pPr>
+      <w:r>
+        <w:rPr>
+          <w:rFonts w:ascii="Times New Roman" w:hAnsi="Times New Roman" w:cs="Times New Roman"/>
+          <w:b/>
+          <w:sz w:val="24"/>
+          <w:szCs w:val="24"/>
+          <w:lang w:val="en-US"/>
+        </w:rPr>
+        <w:lastRenderedPageBreak/>
+        <w:t>Mode 1</w:t>
+      </w:r>
+      <w:r>
+        <w:rPr>
+          <w:rFonts w:ascii="Times New Roman" w:hAnsi="Times New Roman" w:cs="Times New Roman"/>
+          <w:b/>
+          <w:sz w:val="24"/>
+          <w:szCs w:val="24"/>
+          <w:lang w:val="en-US"/>
+        </w:rPr>
+        <w:t xml:space="preserve"> </w:t>
+      </w:r>
+      <w:r>
+        <w:rPr>
+          <w:rFonts w:ascii="Times New Roman" w:hAnsi="Times New Roman" w:cs="Times New Roman"/>
+          <w:sz w:val="24"/>
+          <w:szCs w:val="24"/>
+          <w:lang w:val="en-US"/>
+        </w:rPr>
+        <w:t>(gain 33)</w:t>
+      </w:r>
+    </w:p>
+    <w:p>
+      <w:pPr>
+        <w:rPr>
+          <w:rFonts w:ascii="Times New Roman" w:hAnsi="Times New Roman" w:cs="Times New Roman"/>
+          <w:sz w:val="24"/>
+          <w:szCs w:val="24"/>
+          <w:lang w:val="en-US"/>
+        </w:rPr>
+      </w:pPr>
+      <m:oMathPara>
+        <m:oMath>
+          <m:r>
+            <w:rPr>
+              <w:rFonts w:ascii="Cambria Math" w:hAnsi="Cambria Math" w:cs="Times New Roman"/>
+              <w:sz w:val="24"/>
+              <w:szCs w:val="24"/>
+              <w:lang w:val="en-US"/>
+            </w:rPr>
+            <m:t>LSB=</m:t>
+          </m:r>
+          <m:f>
+            <m:fPr>
+              <m:ctrlPr>
+                <w:rPr>
+                  <w:rFonts w:ascii="Cambria Math" w:eastAsiaTheme="minorEastAsia" w:hAnsi="Cambria Math" w:cs="Times New Roman"/>
+                  <w:i/>
+                  <w:sz w:val="24"/>
+                  <w:szCs w:val="24"/>
+                  <w:lang w:val="en-US"/>
+                </w:rPr>
+              </m:ctrlPr>
+            </m:fPr>
+            <m:num>
+              <m:r>
+                <w:rPr>
+                  <w:rFonts w:ascii="Cambria Math" w:eastAsiaTheme="minorEastAsia" w:hAnsi="Cambria Math" w:cs="Times New Roman"/>
+                  <w:sz w:val="24"/>
+                  <w:szCs w:val="24"/>
+                  <w:lang w:val="en-US"/>
+                </w:rPr>
+                <m:t>125μV</m:t>
+              </m:r>
+            </m:num>
+            <m:den>
+              <m:r>
+                <w:rPr>
+                  <w:rFonts w:ascii="Cambria Math" w:eastAsiaTheme="minorEastAsia" w:hAnsi="Cambria Math" w:cs="Times New Roman"/>
+                  <w:sz w:val="24"/>
+                  <w:szCs w:val="24"/>
+                  <w:lang w:val="en-US"/>
+                </w:rPr>
+                <m:t>33</m:t>
+              </m:r>
+              <m:r>
+                <w:rPr>
+                  <w:rFonts w:ascii="Cambria Math" w:hAnsi="Cambria Math" w:cs="Times New Roman"/>
+                  <w:sz w:val="24"/>
+                  <w:szCs w:val="24"/>
+                  <w:lang w:val="en-US"/>
+                </w:rPr>
+                <m:t>∙5mA</m:t>
+              </m:r>
+            </m:den>
+          </m:f>
+          <m:r>
+            <w:rPr>
+              <w:rFonts w:ascii="Cambria Math" w:eastAsiaTheme="minorEastAsia" w:hAnsi="Cambria Math" w:cs="Times New Roman"/>
+              <w:sz w:val="24"/>
+              <w:szCs w:val="24"/>
+              <w:lang w:val="en-US"/>
+            </w:rPr>
+            <m:t>=</m:t>
+          </m:r>
+          <m:f>
+            <m:fPr>
+              <m:ctrlPr>
+                <w:rPr>
+                  <w:rFonts w:ascii="Cambria Math" w:eastAsiaTheme="minorEastAsia" w:hAnsi="Cambria Math" w:cs="Times New Roman"/>
+                  <w:i/>
+                  <w:sz w:val="24"/>
+                  <w:szCs w:val="24"/>
+                  <w:lang w:val="en-US"/>
+                </w:rPr>
+              </m:ctrlPr>
+            </m:fPr>
+            <m:num>
+              <m:r>
+                <w:rPr>
+                  <w:rFonts w:ascii="Cambria Math" w:hAnsi="Cambria Math" w:cs="Times New Roman"/>
+                  <w:sz w:val="24"/>
+                  <w:szCs w:val="24"/>
+                  <w:lang w:val="en-US"/>
+                </w:rPr>
+                <m:t>25mΩ</m:t>
+              </m:r>
+              <m:ctrlPr>
+                <w:rPr>
+                  <w:rFonts w:ascii="Cambria Math" w:hAnsi="Cambria Math" w:cs="Times New Roman"/>
+                  <w:i/>
+                  <w:sz w:val="24"/>
+                  <w:szCs w:val="24"/>
+                  <w:lang w:val="en-US"/>
+                </w:rPr>
+              </m:ctrlPr>
+            </m:num>
+            <m:den>
+              <m:r>
+                <w:rPr>
+                  <w:rFonts w:ascii="Cambria Math" w:hAnsi="Cambria Math" w:cs="Times New Roman"/>
+                  <w:sz w:val="24"/>
+                  <w:szCs w:val="24"/>
+                  <w:lang w:val="en-US"/>
+                </w:rPr>
+                <m:t>33</m:t>
+              </m:r>
+              <m:ctrlPr>
+                <w:rPr>
+                  <w:rFonts w:ascii="Cambria Math" w:hAnsi="Cambria Math" w:cs="Times New Roman"/>
+                  <w:i/>
+                  <w:sz w:val="24"/>
+                  <w:szCs w:val="24"/>
+                  <w:lang w:val="en-US"/>
+                </w:rPr>
+              </m:ctrlPr>
+            </m:den>
+          </m:f>
+          <m:r>
+            <w:rPr>
+              <w:rFonts w:ascii="Cambria Math" w:hAnsi="Cambria Math" w:cs="Times New Roman"/>
+              <w:sz w:val="24"/>
+              <w:szCs w:val="24"/>
+              <w:lang w:val="en-US"/>
+            </w:rPr>
+            <m:t>≈7</m:t>
+          </m:r>
+          <m:r>
+            <w:rPr>
+              <w:rFonts w:ascii="Cambria Math" w:hAnsi="Cambria Math" w:cs="Times New Roman"/>
+              <w:sz w:val="24"/>
+              <w:szCs w:val="24"/>
+              <w:lang w:val="en-US"/>
+            </w:rPr>
+            <m:t>58</m:t>
+          </m:r>
+          <m:r>
+            <w:rPr>
+              <w:rFonts w:ascii="Cambria Math" w:hAnsi="Cambria Math" w:cs="Times New Roman"/>
+              <w:sz w:val="24"/>
+              <w:szCs w:val="24"/>
+              <w:lang w:val="en-US"/>
+            </w:rPr>
+            <m:t>μ</m:t>
+          </m:r>
+          <m:r>
+            <w:rPr>
+              <w:rFonts w:ascii="Cambria Math" w:hAnsi="Cambria Math" w:cs="Times New Roman"/>
+              <w:sz w:val="24"/>
+              <w:szCs w:val="24"/>
+              <w:lang w:val="en-US"/>
+            </w:rPr>
+            <m:t>Ω</m:t>
+          </m:r>
+        </m:oMath>
+      </m:oMathPara>
+    </w:p>
+    <w:p>
+      <w:pPr>
+        <w:rPr>
+          <w:rFonts w:ascii="Times New Roman" w:hAnsi="Times New Roman" w:cs="Times New Roman"/>
+          <w:sz w:val="24"/>
+          <w:szCs w:val="24"/>
+          <w:lang w:val="en-US"/>
+        </w:rPr>
+      </w:pPr>
+      <w:r>
+        <w:rPr>
+          <w:rFonts w:ascii="Times New Roman" w:hAnsi="Times New Roman" w:cs="Times New Roman"/>
+          <w:sz w:val="24"/>
+          <w:szCs w:val="24"/>
+          <w:lang w:val="en-US"/>
+        </w:rPr>
+        <w:br w:type="column"/>
+      </w:r>
+      <w:r>
+        <w:rPr>
+          <w:rFonts w:ascii="Times New Roman" w:hAnsi="Times New Roman" w:cs="Times New Roman"/>
+          <w:b/>
+          <w:sz w:val="24"/>
+          <w:szCs w:val="24"/>
+          <w:lang w:val="en-US"/>
+        </w:rPr>
+        <w:lastRenderedPageBreak/>
+        <w:t>Mode 2</w:t>
+      </w:r>
+      <w:r>
+        <w:rPr>
+          <w:rFonts w:ascii="Times New Roman" w:hAnsi="Times New Roman" w:cs="Times New Roman"/>
+          <w:b/>
+          <w:sz w:val="24"/>
+          <w:szCs w:val="24"/>
+          <w:lang w:val="en-US"/>
+        </w:rPr>
+        <w:t xml:space="preserve"> </w:t>
+      </w:r>
+      <w:r>
+        <w:rPr>
+          <w:rFonts w:ascii="Times New Roman" w:hAnsi="Times New Roman" w:cs="Times New Roman"/>
+          <w:sz w:val="24"/>
+          <w:szCs w:val="24"/>
+          <w:lang w:val="en-US"/>
+        </w:rPr>
+        <w:t>(gain 363)</w:t>
+      </w:r>
+    </w:p>
+    <w:p>
+      <w:pPr>
+        <w:rPr>
+          <w:rFonts w:ascii="Times New Roman" w:hAnsi="Times New Roman" w:cs="Times New Roman"/>
+          <w:sz w:val="24"/>
+          <w:szCs w:val="24"/>
+          <w:lang w:val="en-US"/>
+        </w:rPr>
+      </w:pPr>
+      <m:oMathPara>
+        <m:oMath>
+          <m:r>
+            <w:rPr>
+              <w:rFonts w:ascii="Cambria Math" w:hAnsi="Cambria Math" w:cs="Times New Roman"/>
+              <w:sz w:val="24"/>
+              <w:szCs w:val="24"/>
+              <w:lang w:val="en-US"/>
+            </w:rPr>
+            <m:t>LSB=</m:t>
+          </m:r>
+          <m:f>
+            <m:fPr>
+              <m:ctrlPr>
+                <w:rPr>
+                  <w:rFonts w:ascii="Cambria Math" w:eastAsiaTheme="minorEastAsia" w:hAnsi="Cambria Math" w:cs="Times New Roman"/>
+                  <w:i/>
+                  <w:sz w:val="24"/>
+                  <w:szCs w:val="24"/>
+                  <w:lang w:val="en-US"/>
+                </w:rPr>
+              </m:ctrlPr>
+            </m:fPr>
+            <m:num>
+              <m:r>
+                <w:rPr>
+                  <w:rFonts w:ascii="Cambria Math" w:eastAsiaTheme="minorEastAsia" w:hAnsi="Cambria Math" w:cs="Times New Roman"/>
+                  <w:sz w:val="24"/>
+                  <w:szCs w:val="24"/>
+                  <w:lang w:val="en-US"/>
+                </w:rPr>
+                <m:t>125μV</m:t>
+              </m:r>
+            </m:num>
+            <m:den>
+              <m:r>
+                <w:rPr>
+                  <w:rFonts w:ascii="Cambria Math" w:eastAsiaTheme="minorEastAsia" w:hAnsi="Cambria Math" w:cs="Times New Roman"/>
+                  <w:sz w:val="24"/>
+                  <w:szCs w:val="24"/>
+                  <w:lang w:val="en-US"/>
+                </w:rPr>
+                <m:t>3</m:t>
+              </m:r>
+              <m:r>
+                <w:rPr>
+                  <w:rFonts w:ascii="Cambria Math" w:eastAsiaTheme="minorEastAsia" w:hAnsi="Cambria Math" w:cs="Times New Roman"/>
+                  <w:sz w:val="24"/>
+                  <w:szCs w:val="24"/>
+                  <w:lang w:val="en-US"/>
+                </w:rPr>
+                <m:t>6</m:t>
+              </m:r>
+              <m:r>
+                <w:rPr>
+                  <w:rFonts w:ascii="Cambria Math" w:eastAsiaTheme="minorEastAsia" w:hAnsi="Cambria Math" w:cs="Times New Roman"/>
+                  <w:sz w:val="24"/>
+                  <w:szCs w:val="24"/>
+                  <w:lang w:val="en-US"/>
+                </w:rPr>
+                <m:t>3</m:t>
+              </m:r>
+              <m:r>
+                <w:rPr>
+                  <w:rFonts w:ascii="Cambria Math" w:hAnsi="Cambria Math" w:cs="Times New Roman"/>
+                  <w:sz w:val="24"/>
+                  <w:szCs w:val="24"/>
+                  <w:lang w:val="en-US"/>
+                </w:rPr>
+                <m:t>∙5mA</m:t>
+              </m:r>
+            </m:den>
+          </m:f>
+          <m:r>
+            <w:rPr>
+              <w:rFonts w:ascii="Cambria Math" w:eastAsiaTheme="minorEastAsia" w:hAnsi="Cambria Math" w:cs="Times New Roman"/>
+              <w:sz w:val="24"/>
+              <w:szCs w:val="24"/>
+              <w:lang w:val="en-US"/>
+            </w:rPr>
+            <m:t>=</m:t>
+          </m:r>
+          <m:f>
+            <m:fPr>
+              <m:ctrlPr>
+                <w:rPr>
+                  <w:rFonts w:ascii="Cambria Math" w:eastAsiaTheme="minorEastAsia" w:hAnsi="Cambria Math" w:cs="Times New Roman"/>
+                  <w:i/>
+                  <w:sz w:val="24"/>
+                  <w:szCs w:val="24"/>
+                  <w:lang w:val="en-US"/>
+                </w:rPr>
+              </m:ctrlPr>
+            </m:fPr>
+            <m:num>
+              <m:r>
+                <w:rPr>
+                  <w:rFonts w:ascii="Cambria Math" w:hAnsi="Cambria Math" w:cs="Times New Roman"/>
+                  <w:sz w:val="24"/>
+                  <w:szCs w:val="24"/>
+                  <w:lang w:val="en-US"/>
+                </w:rPr>
+                <m:t>25mΩ</m:t>
+              </m:r>
+              <m:ctrlPr>
+                <w:rPr>
+                  <w:rFonts w:ascii="Cambria Math" w:hAnsi="Cambria Math" w:cs="Times New Roman"/>
+                  <w:i/>
+                  <w:sz w:val="24"/>
+                  <w:szCs w:val="24"/>
+                  <w:lang w:val="en-US"/>
+                </w:rPr>
+              </m:ctrlPr>
+            </m:num>
+            <m:den>
+              <m:r>
+                <m:rPr>
+                  <m:sty m:val="p"/>
+                </m:rPr>
+                <w:rPr>
+                  <w:rFonts w:ascii="Cambria Math" w:hAnsi="Cambria Math" w:cs="Times New Roman"/>
+                  <w:sz w:val="24"/>
+                  <w:szCs w:val="24"/>
+                  <w:lang w:val="en-US"/>
+                </w:rPr>
+                <m:t>363</m:t>
+              </m:r>
+              <m:ctrlPr>
+                <w:rPr>
+                  <w:rFonts w:ascii="Cambria Math" w:hAnsi="Cambria Math" w:cs="Times New Roman"/>
+                  <w:i/>
+                  <w:sz w:val="24"/>
+                  <w:szCs w:val="24"/>
+                  <w:lang w:val="en-US"/>
+                </w:rPr>
+              </m:ctrlPr>
+            </m:den>
+          </m:f>
+          <m:r>
+            <w:rPr>
+              <w:rFonts w:ascii="Cambria Math" w:hAnsi="Cambria Math" w:cs="Times New Roman"/>
+              <w:sz w:val="24"/>
+              <w:szCs w:val="24"/>
+              <w:lang w:val="en-US"/>
+            </w:rPr>
+            <m:t>≈</m:t>
+          </m:r>
+          <m:r>
+            <w:rPr>
+              <w:rFonts w:ascii="Cambria Math" w:hAnsi="Cambria Math" w:cs="Times New Roman"/>
+              <w:sz w:val="24"/>
+              <w:szCs w:val="24"/>
+              <w:lang w:val="en-US"/>
+            </w:rPr>
+            <m:t>69</m:t>
+          </m:r>
+          <m:r>
+            <w:rPr>
+              <w:rFonts w:ascii="Cambria Math" w:hAnsi="Cambria Math" w:cs="Times New Roman"/>
+              <w:sz w:val="24"/>
+              <w:szCs w:val="24"/>
+              <w:lang w:val="en-US"/>
+            </w:rPr>
+            <m:t>μ</m:t>
+          </m:r>
+          <m:r>
+            <w:rPr>
+              <w:rFonts w:ascii="Cambria Math" w:hAnsi="Cambria Math" w:cs="Times New Roman"/>
+              <w:sz w:val="24"/>
+              <w:szCs w:val="24"/>
+              <w:lang w:val="en-US"/>
+            </w:rPr>
+            <m:t>Ω</m:t>
+          </m:r>
+        </m:oMath>
+      </m:oMathPara>
+    </w:p>
+    <w:p>
+      <w:pPr>
+        <w:rPr>
+          <w:rFonts w:ascii="Times New Roman" w:hAnsi="Times New Roman" w:cs="Times New Roman"/>
+          <w:sz w:val="24"/>
+          <w:szCs w:val="24"/>
+          <w:lang w:val="en-US"/>
+        </w:rPr>
+        <w:sectPr>
+          <w:type w:val="continuous"/>
+          <w:pgSz w:w="11906" w:h="16838"/>
+          <w:pgMar w:top="1418" w:right="1418" w:bottom="1418" w:left="1418" w:header="720" w:footer="720" w:gutter="0"/>
+          <w:cols w:num="2" w:space="709"/>
+          <w:docGrid w:linePitch="360"/>
+        </w:sectPr>
+      </w:pPr>
+    </w:p>
+    <w:p>
+      <w:pPr>
+        <w:rPr>
+          <w:rFonts w:ascii="Times New Roman" w:eastAsiaTheme="minorEastAsia" w:hAnsi="Times New Roman" w:cs="Times New Roman"/>
+          <w:sz w:val="24"/>
+          <w:szCs w:val="24"/>
+          <w:lang w:val="en-US"/>
+        </w:rPr>
+      </w:pPr>
+      <w:r>
+        <w:rPr>
+          <w:rFonts w:ascii="Times New Roman" w:hAnsi="Times New Roman" w:cs="Times New Roman"/>
+          <w:sz w:val="24"/>
+          <w:szCs w:val="24"/>
+          <w:lang w:val="en-US"/>
+        </w:rPr>
+        <w:lastRenderedPageBreak/>
+        <w:t xml:space="preserve">At this setting ADC has output noise (accordingly to the datasheet) of </w:t>
+      </w:r>
+      <m:oMath>
+        <m:r>
+          <w:rPr>
+            <w:rFonts w:ascii="Cambria Math" w:hAnsi="Cambria Math" w:cs="Times New Roman"/>
+            <w:sz w:val="24"/>
+            <w:szCs w:val="24"/>
+            <w:lang w:val="en-US"/>
+          </w:rPr>
+          <m:t>125μV</m:t>
+        </m:r>
+      </m:oMath>
+      <w:r>
+        <w:rPr>
+          <w:rFonts w:ascii="Times New Roman" w:eastAsiaTheme="minorEastAsia" w:hAnsi="Times New Roman" w:cs="Times New Roman"/>
+          <w:sz w:val="24"/>
+          <w:szCs w:val="24"/>
+          <w:lang w:val="en-US"/>
+        </w:rPr>
+        <w:t xml:space="preserve"> or </w:t>
+      </w:r>
+      <m:oMath>
+        <m:r>
+          <w:rPr>
+            <w:rFonts w:ascii="Cambria Math" w:eastAsiaTheme="minorEastAsia" w:hAnsi="Cambria Math" w:cs="Times New Roman"/>
+            <w:sz w:val="24"/>
+            <w:szCs w:val="24"/>
+            <w:lang w:val="en-US"/>
+          </w:rPr>
+          <m:t>0,5LSB</m:t>
+        </m:r>
+      </m:oMath>
+      <w:r>
+        <w:rPr>
+          <w:rFonts w:ascii="Times New Roman" w:eastAsiaTheme="minorEastAsia" w:hAnsi="Times New Roman" w:cs="Times New Roman"/>
+          <w:sz w:val="24"/>
+          <w:szCs w:val="24"/>
+          <w:lang w:val="en-US"/>
+        </w:rPr>
+        <w:t>.</w:t>
+      </w:r>
     </w:p>
     <w:p>
       <w:pPr>
@@ -1399,18 +2255,32 @@
         <w:color w:val="000000" w:themeColor="text1"/>
         <w:lang w:val="en-US"/>
       </w:rPr>
-      <w:t xml:space="preserve">Copyrights 2025 Ivan </w:t>
+      <w:t>Copyrights 2025 Ivan Danylenko</w:t>
     </w:r>
-    <w:proofErr w:type="spellStart"/>
+  </w:p>
+</w:ftr>
+</file>
+
+<file path=word/footer2.xml><?xml version="1.0" encoding="utf-8"?>
+<w:ftr xmlns:ve="http://schemas.openxmlformats.org/markup-compatibility/2006" xmlns:o="urn:schemas-microsoft-com:office:office" xmlns:r="http://schemas.openxmlformats.org/officeDocument/2006/relationships" xmlns:m="http://schemas.openxmlformats.org/officeDocument/2006/math" xmlns:v="urn:schemas-microsoft-com:vml" xmlns:wp="http://schemas.openxmlformats.org/drawingml/2006/wordprocessingDrawing" xmlns:w10="urn:schemas-microsoft-com:office:word" xmlns:w="http://schemas.openxmlformats.org/wordprocessingml/2006/main" xmlns:wne="http://schemas.microsoft.com/office/word/2006/wordml">
+  <w:p>
+    <w:pPr>
+      <w:pStyle w:val="Footer"/>
+      <w:jc w:val="right"/>
+      <w:rPr>
+        <w:rFonts w:ascii="Times New Roman" w:hAnsi="Times New Roman" w:cs="Times New Roman"/>
+        <w:color w:val="000000" w:themeColor="text1"/>
+        <w:lang w:val="en-US"/>
+      </w:rPr>
+    </w:pPr>
     <w:r>
       <w:rPr>
         <w:rFonts w:ascii="Times New Roman" w:hAnsi="Times New Roman" w:cs="Times New Roman"/>
         <w:color w:val="000000" w:themeColor="text1"/>
         <w:lang w:val="en-US"/>
       </w:rPr>
-      <w:t>Danylenko</w:t>
+      <w:t>Copyrights 2025 Ivan Danylenko</w:t>
     </w:r>
-    <w:proofErr w:type="spellEnd"/>
   </w:p>
 </w:ftr>
 </file>
@@ -1599,6 +2469,7 @@
   <w:style w:type="paragraph" w:default="1" w:styleId="Normal">
     <w:name w:val="Normal"/>
     <w:qFormat/>
+    <w:rsid w:val="00540BB1"/>
   </w:style>
   <w:style w:type="character" w:default="1" w:styleId="DefaultParagraphFont">
     <w:name w:val="Default Paragraph Font"/>
@@ -2030,4 +2901,16 @@
   <a:objectDefaults/>
   <a:extraClrSchemeLst/>
 </a:theme>
+</file>
+
+<file path=customXml/item1.xml><?xml version="1.0" encoding="utf-8"?>
+<b:Sources xmlns:b="http://schemas.openxmlformats.org/officeDocument/2006/bibliography" xmlns="http://schemas.openxmlformats.org/officeDocument/2006/bibliography" SelectedStyle="\APA.XSL" StyleName="APA Fifth Edition"/>
+</file>
+
+<file path=customXml/itemProps1.xml><?xml version="1.0" encoding="utf-8"?>
+<ds:datastoreItem xmlns:ds="http://schemas.openxmlformats.org/officeDocument/2006/customXml" ds:itemID="{2B9155B2-3A6D-49A5-99D7-F967732F97EA}">
+  <ds:schemaRefs>
+    <ds:schemaRef ds:uri="http://schemas.openxmlformats.org/officeDocument/2006/bibliography"/>
+  </ds:schemaRefs>
+</ds:datastoreItem>
 </file>
</xml_diff>